<commit_message>
fixed template format and added doc validity check
</commit_message>
<xml_diff>
--- a/public/letter_template/Surat PHK/temp1.docx
+++ b/public/letter_template/Surat PHK/temp1.docx
@@ -1,6 +1,6 @@
 
 <file path=word/document.xml><?xml version="1.0" encoding="utf-8"?>
-<w:document xmlns:wpc="http://schemas.microsoft.com/office/word/2010/wordprocessingCanvas" xmlns:cx="http://schemas.microsoft.com/office/drawing/2014/chartex" xmlns:cx1="http://schemas.microsoft.com/office/drawing/2015/9/8/chartex" xmlns:cx2="http://schemas.microsoft.com/office/drawing/2015/10/21/chartex" xmlns:cx3="http://schemas.microsoft.com/office/drawing/2016/5/9/chartex" xmlns:cx4="http://schemas.microsoft.com/office/drawing/2016/5/10/chartex" xmlns:cx5="http://schemas.microsoft.com/office/drawing/2016/5/11/chartex" xmlns:cx6="http://schemas.microsoft.com/office/drawing/2016/5/12/chartex" xmlns:cx7="http://schemas.microsoft.com/office/drawing/2016/5/13/chartex" xmlns:cx8="http://schemas.microsoft.com/office/drawing/2016/5/14/chartex" xmlns:mc="http://schemas.openxmlformats.org/markup-compatibility/2006" xmlns:aink="http://schemas.microsoft.com/office/drawing/2016/ink" xmlns:am3d="http://schemas.microsoft.com/office/drawing/2017/model3d" xmlns:o="urn:schemas-microsoft-com:office:office" xmlns:r="http://schemas.openxmlformats.org/officeDocument/2006/relationships" xmlns:m="http://schemas.openxmlformats.org/officeDocument/2006/math" xmlns:v="urn:schemas-microsoft-com:vml" xmlns:wp14="http://schemas.microsoft.com/office/word/2010/wordprocessingDrawing" xmlns:wp="http://schemas.openxmlformats.org/drawingml/2006/wordprocessingDrawing" xmlns:w10="urn:schemas-microsoft-com:office:word" xmlns:w="http://schemas.openxmlformats.org/wordprocessingml/2006/main" xmlns:w14="http://schemas.microsoft.com/office/word/2010/wordml" xmlns:w15="http://schemas.microsoft.com/office/word/2012/wordml" xmlns:w16cid="http://schemas.microsoft.com/office/word/2016/wordml/cid" xmlns:w16se="http://schemas.microsoft.com/office/word/2015/wordml/symex" xmlns:wpg="http://schemas.microsoft.com/office/word/2010/wordprocessingGroup" xmlns:wpi="http://schemas.microsoft.com/office/word/2010/wordprocessingInk" xmlns:wne="http://schemas.microsoft.com/office/word/2006/wordml" xmlns:wps="http://schemas.microsoft.com/office/word/2010/wordprocessingShape" mc:Ignorable="w14 w15 w16se w16cid wp14">
+<w:document xmlns:wpc="http://schemas.microsoft.com/office/word/2010/wordprocessingCanvas" xmlns:cx="http://schemas.microsoft.com/office/drawing/2014/chartex" xmlns:mc="http://schemas.openxmlformats.org/markup-compatibility/2006" xmlns:o="urn:schemas-microsoft-com:office:office" xmlns:r="http://schemas.openxmlformats.org/officeDocument/2006/relationships" xmlns:m="http://schemas.openxmlformats.org/officeDocument/2006/math" xmlns:v="urn:schemas-microsoft-com:vml" xmlns:wp14="http://schemas.microsoft.com/office/word/2010/wordprocessingDrawing" xmlns:wp="http://schemas.openxmlformats.org/drawingml/2006/wordprocessingDrawing" xmlns:w10="urn:schemas-microsoft-com:office:word" xmlns:w="http://schemas.openxmlformats.org/wordprocessingml/2006/main" xmlns:w14="http://schemas.microsoft.com/office/word/2010/wordml" xmlns:w15="http://schemas.microsoft.com/office/word/2012/wordml" xmlns:w16se="http://schemas.microsoft.com/office/word/2015/wordml/symex" xmlns:wpg="http://schemas.microsoft.com/office/word/2010/wordprocessingGroup" xmlns:wpi="http://schemas.microsoft.com/office/word/2010/wordprocessingInk" xmlns:wne="http://schemas.microsoft.com/office/word/2006/wordml" xmlns:wps="http://schemas.microsoft.com/office/word/2010/wordprocessingShape" mc:Ignorable="w14 w15 w16se wp14">
   <w:body>
     <w:p>
       <w:pPr>
@@ -70,6 +70,16 @@
           <w:szCs w:val="26"/>
           <w:lang w:val="en-US"/>
         </w:rPr>
+        <w:t>text_</w:t>
+      </w:r>
+      <w:r>
+        <w:rPr>
+          <w:rFonts w:ascii="Helvetica" w:hAnsi="Helvetica" w:cs="Helvetica"/>
+          <w:color w:val="1A1A1A"/>
+          <w:sz w:val="26"/>
+          <w:szCs w:val="26"/>
+          <w:lang w:val="en-US"/>
+        </w:rPr>
         <w:t>Nomor</w:t>
       </w:r>
       <w:proofErr w:type="spellEnd"/>
@@ -103,6 +113,16 @@
           <w:lang w:val="en-US"/>
         </w:rPr>
         <w:t>urat</w:t>
+      </w:r>
+      <w:r>
+        <w:rPr>
+          <w:rFonts w:ascii="Helvetica" w:hAnsi="Helvetica" w:cs="Helvetica"/>
+          <w:color w:val="1A1A1A"/>
+          <w:sz w:val="26"/>
+          <w:szCs w:val="26"/>
+          <w:lang w:val="en-US"/>
+        </w:rPr>
+        <w:t>_nulldesc</w:t>
       </w:r>
       <w:proofErr w:type="spellEnd"/>
       <w:r>
@@ -250,7 +270,42 @@
           <w:u w:color="1A1A1A"/>
           <w:lang w:val="en-US"/>
         </w:rPr>
-        <w:t xml:space="preserve">${Nama </w:t>
+        <w:t>${</w:t>
+      </w:r>
+      <w:proofErr w:type="spellStart"/>
+      <w:r>
+        <w:rPr>
+          <w:rFonts w:ascii="Helvetica" w:hAnsi="Helvetica" w:cs="Helvetica"/>
+          <w:color w:val="1A1A1A"/>
+          <w:sz w:val="26"/>
+          <w:szCs w:val="26"/>
+          <w:u w:color="1A1A1A"/>
+          <w:lang w:val="en-US"/>
+        </w:rPr>
+        <w:t>text_</w:t>
+      </w:r>
+      <w:r>
+        <w:rPr>
+          <w:rFonts w:ascii="Helvetica" w:hAnsi="Helvetica" w:cs="Helvetica"/>
+          <w:color w:val="1A1A1A"/>
+          <w:sz w:val="26"/>
+          <w:szCs w:val="26"/>
+          <w:u w:color="1A1A1A"/>
+          <w:lang w:val="en-US"/>
+        </w:rPr>
+        <w:t>Nama</w:t>
+      </w:r>
+      <w:proofErr w:type="spellEnd"/>
+      <w:r>
+        <w:rPr>
+          <w:rFonts w:ascii="Helvetica" w:hAnsi="Helvetica" w:cs="Helvetica"/>
+          <w:color w:val="1A1A1A"/>
+          <w:sz w:val="26"/>
+          <w:szCs w:val="26"/>
+          <w:u w:color="1A1A1A"/>
+          <w:lang w:val="en-US"/>
+        </w:rPr>
+        <w:t xml:space="preserve"> </w:t>
       </w:r>
       <w:proofErr w:type="spellStart"/>
       <w:r>
@@ -333,7 +388,31 @@
           <w:u w:color="1A1A1A"/>
           <w:lang w:val="en-US"/>
         </w:rPr>
-        <w:t xml:space="preserve"> Anda </w:t>
+        <w:t xml:space="preserve"> </w:t>
+      </w:r>
+      <w:proofErr w:type="spellStart"/>
+      <w:r>
+        <w:rPr>
+          <w:rFonts w:ascii="Helvetica" w:hAnsi="Helvetica" w:cs="Helvetica"/>
+          <w:color w:val="1A1A1A"/>
+          <w:sz w:val="26"/>
+          <w:szCs w:val="26"/>
+          <w:u w:color="1A1A1A"/>
+          <w:lang w:val="en-US"/>
+        </w:rPr>
+        <w:t>Anda</w:t>
+      </w:r>
+      <w:proofErr w:type="spellEnd"/>
+      <w:r>
+        <w:rPr>
+          <w:rFonts w:ascii="Helvetica" w:hAnsi="Helvetica" w:cs="Helvetica"/>
+          <w:color w:val="1A1A1A"/>
+          <w:sz w:val="26"/>
+          <w:szCs w:val="26"/>
+          <w:u w:color="1A1A1A"/>
+          <w:lang w:val="en-US"/>
+        </w:rPr>
+        <w:t xml:space="preserve"> </w:t>
       </w:r>
       <w:proofErr w:type="spellStart"/>
       <w:r>
@@ -514,7 +593,42 @@
           <w:u w:color="1A1A1A"/>
           <w:lang w:val="en-US"/>
         </w:rPr>
-        <w:t xml:space="preserve">${Lama </w:t>
+        <w:t>${</w:t>
+      </w:r>
+      <w:proofErr w:type="spellStart"/>
+      <w:r>
+        <w:rPr>
+          <w:rFonts w:ascii="Helvetica" w:hAnsi="Helvetica" w:cs="Helvetica"/>
+          <w:color w:val="1A1A1A"/>
+          <w:sz w:val="26"/>
+          <w:szCs w:val="26"/>
+          <w:u w:color="1A1A1A"/>
+          <w:lang w:val="en-US"/>
+        </w:rPr>
+        <w:t>text_</w:t>
+      </w:r>
+      <w:r>
+        <w:rPr>
+          <w:rFonts w:ascii="Helvetica" w:hAnsi="Helvetica" w:cs="Helvetica"/>
+          <w:color w:val="1A1A1A"/>
+          <w:sz w:val="26"/>
+          <w:szCs w:val="26"/>
+          <w:u w:color="1A1A1A"/>
+          <w:lang w:val="en-US"/>
+        </w:rPr>
+        <w:t>Lama</w:t>
+      </w:r>
+      <w:proofErr w:type="spellEnd"/>
+      <w:r>
+        <w:rPr>
+          <w:rFonts w:ascii="Helvetica" w:hAnsi="Helvetica" w:cs="Helvetica"/>
+          <w:color w:val="1A1A1A"/>
+          <w:sz w:val="26"/>
+          <w:szCs w:val="26"/>
+          <w:u w:color="1A1A1A"/>
+          <w:lang w:val="en-US"/>
+        </w:rPr>
+        <w:t xml:space="preserve"> </w:t>
       </w:r>
       <w:proofErr w:type="spellStart"/>
       <w:r>
@@ -645,8 +759,21 @@
           <w:u w:color="1A1A1A"/>
           <w:lang w:val="en-US"/>
         </w:rPr>
-        <w:t xml:space="preserve"> Anda</w:t>
-      </w:r>
+        <w:t xml:space="preserve"> </w:t>
+      </w:r>
+      <w:proofErr w:type="spellStart"/>
+      <w:r>
+        <w:rPr>
+          <w:rFonts w:ascii="Helvetica" w:hAnsi="Helvetica" w:cs="Helvetica"/>
+          <w:color w:val="1A1A1A"/>
+          <w:sz w:val="26"/>
+          <w:szCs w:val="26"/>
+          <w:u w:color="1A1A1A"/>
+          <w:lang w:val="en-US"/>
+        </w:rPr>
+        <w:t>Anda</w:t>
+      </w:r>
+      <w:proofErr w:type="spellEnd"/>
       <w:r>
         <w:rPr>
           <w:rFonts w:ascii="Helvetica" w:hAnsi="Helvetica" w:cs="Helvetica"/>
@@ -721,7 +848,42 @@
           <w:u w:color="1A1A1A"/>
           <w:lang w:val="en-US"/>
         </w:rPr>
-        <w:t xml:space="preserve">${Nama </w:t>
+        <w:t>${</w:t>
+      </w:r>
+      <w:proofErr w:type="spellStart"/>
+      <w:r>
+        <w:rPr>
+          <w:rFonts w:ascii="Helvetica" w:hAnsi="Helvetica" w:cs="Helvetica"/>
+          <w:color w:val="1A1A1A"/>
+          <w:sz w:val="26"/>
+          <w:szCs w:val="26"/>
+          <w:u w:color="1A1A1A"/>
+          <w:lang w:val="en-US"/>
+        </w:rPr>
+        <w:t>text_</w:t>
+      </w:r>
+      <w:r>
+        <w:rPr>
+          <w:rFonts w:ascii="Helvetica" w:hAnsi="Helvetica" w:cs="Helvetica"/>
+          <w:color w:val="1A1A1A"/>
+          <w:sz w:val="26"/>
+          <w:szCs w:val="26"/>
+          <w:u w:color="1A1A1A"/>
+          <w:lang w:val="en-US"/>
+        </w:rPr>
+        <w:t>Nama</w:t>
+      </w:r>
+      <w:proofErr w:type="spellEnd"/>
+      <w:r>
+        <w:rPr>
+          <w:rFonts w:ascii="Helvetica" w:hAnsi="Helvetica" w:cs="Helvetica"/>
+          <w:color w:val="1A1A1A"/>
+          <w:sz w:val="26"/>
+          <w:szCs w:val="26"/>
+          <w:u w:color="1A1A1A"/>
+          <w:lang w:val="en-US"/>
+        </w:rPr>
+        <w:t xml:space="preserve"> </w:t>
       </w:r>
       <w:r>
         <w:rPr>
@@ -742,18 +904,7 @@
           <w:u w:color="1A1A1A"/>
           <w:lang w:val="en-US"/>
         </w:rPr>
-        <w:t>_</w:t>
-      </w:r>
-      <w:r>
-        <w:rPr>
-          <w:rFonts w:ascii="Helvetica" w:hAnsi="Helvetica" w:cs="Helvetica"/>
-          <w:color w:val="1A1A1A"/>
-          <w:sz w:val="26"/>
-          <w:szCs w:val="26"/>
-          <w:u w:color="1A1A1A"/>
-          <w:lang w:val="en-US"/>
-        </w:rPr>
-        <w:t xml:space="preserve">Nama </w:t>
+        <w:t xml:space="preserve">_Nama </w:t>
       </w:r>
       <w:proofErr w:type="spellStart"/>
       <w:r>
@@ -801,7 +952,31 @@
           <w:u w:color="1A1A1A"/>
           <w:lang w:val="en-US"/>
         </w:rPr>
-        <w:t xml:space="preserve"> Anda </w:t>
+        <w:t xml:space="preserve"> </w:t>
+      </w:r>
+      <w:proofErr w:type="spellStart"/>
+      <w:r>
+        <w:rPr>
+          <w:rFonts w:ascii="Helvetica" w:hAnsi="Helvetica" w:cs="Helvetica"/>
+          <w:color w:val="1A1A1A"/>
+          <w:sz w:val="26"/>
+          <w:szCs w:val="26"/>
+          <w:u w:color="1A1A1A"/>
+          <w:lang w:val="en-US"/>
+        </w:rPr>
+        <w:t>Anda</w:t>
+      </w:r>
+      <w:proofErr w:type="spellEnd"/>
+      <w:r>
+        <w:rPr>
+          <w:rFonts w:ascii="Helvetica" w:hAnsi="Helvetica" w:cs="Helvetica"/>
+          <w:color w:val="1A1A1A"/>
+          <w:sz w:val="26"/>
+          <w:szCs w:val="26"/>
+          <w:u w:color="1A1A1A"/>
+          <w:lang w:val="en-US"/>
+        </w:rPr>
+        <w:t xml:space="preserve"> </w:t>
       </w:r>
       <w:proofErr w:type="spellStart"/>
       <w:r>
@@ -854,7 +1029,38 @@
           <w:szCs w:val="26"/>
           <w:u w:color="1A1A1A"/>
         </w:rPr>
-        <w:t>${Tanggal PHK (hari)}</w:t>
+        <w:t>${</w:t>
+      </w:r>
+      <w:r>
+        <w:rPr>
+          <w:rFonts w:ascii="Helvetica" w:hAnsi="Helvetica" w:cs="Helvetica"/>
+          <w:color w:val="1A1A1A"/>
+          <w:sz w:val="26"/>
+          <w:szCs w:val="26"/>
+          <w:u w:color="1A1A1A"/>
+          <w:lang w:val="en-US"/>
+        </w:rPr>
+        <w:t>number_</w:t>
+      </w:r>
+      <w:r>
+        <w:rPr>
+          <w:rFonts w:ascii="Helvetica" w:hAnsi="Helvetica" w:cs="Helvetica"/>
+          <w:color w:val="1A1A1A"/>
+          <w:sz w:val="26"/>
+          <w:szCs w:val="26"/>
+          <w:u w:color="1A1A1A"/>
+        </w:rPr>
+        <w:t>Tanggal PHK_tanggal (hari) dalam angka</w:t>
+      </w:r>
+      <w:r>
+        <w:rPr>
+          <w:rFonts w:ascii="Helvetica" w:hAnsi="Helvetica" w:cs="Helvetica"/>
+          <w:color w:val="1A1A1A"/>
+          <w:sz w:val="26"/>
+          <w:szCs w:val="26"/>
+          <w:u w:color="1A1A1A"/>
+        </w:rPr>
+        <w:t>}</w:t>
       </w:r>
       <w:r>
         <w:rPr>
@@ -896,43 +1102,43 @@
           <w:u w:color="1A1A1A"/>
           <w:lang w:val="en-US"/>
         </w:rPr>
-        <w:t>Tanggal</w:t>
-      </w:r>
-      <w:proofErr w:type="spellEnd"/>
-      <w:r>
-        <w:rPr>
-          <w:rFonts w:ascii="Helvetica" w:hAnsi="Helvetica" w:cs="Helvetica"/>
-          <w:color w:val="1A1A1A"/>
-          <w:sz w:val="26"/>
-          <w:szCs w:val="26"/>
-          <w:u w:color="1A1A1A"/>
-          <w:lang w:val="en-US"/>
-        </w:rPr>
-        <w:t xml:space="preserve"> PHK (</w:t>
-      </w:r>
-      <w:proofErr w:type="spellStart"/>
-      <w:r>
-        <w:rPr>
-          <w:rFonts w:ascii="Helvetica" w:hAnsi="Helvetica" w:cs="Helvetica"/>
-          <w:color w:val="1A1A1A"/>
-          <w:sz w:val="26"/>
-          <w:szCs w:val="26"/>
-          <w:u w:color="1A1A1A"/>
-          <w:lang w:val="en-US"/>
-        </w:rPr>
-        <w:t>bulan</w:t>
-      </w:r>
-      <w:proofErr w:type="spellEnd"/>
-      <w:r>
-        <w:rPr>
-          <w:rFonts w:ascii="Helvetica" w:hAnsi="Helvetica" w:cs="Helvetica"/>
-          <w:color w:val="1A1A1A"/>
-          <w:sz w:val="26"/>
-          <w:szCs w:val="26"/>
-          <w:u w:color="1A1A1A"/>
-          <w:lang w:val="en-US"/>
-        </w:rPr>
-        <w:t xml:space="preserve">) </w:t>
+        <w:t>text_Bulan</w:t>
+      </w:r>
+      <w:proofErr w:type="spellEnd"/>
+      <w:r>
+        <w:rPr>
+          <w:rFonts w:ascii="Helvetica" w:hAnsi="Helvetica" w:cs="Helvetica"/>
+          <w:color w:val="1A1A1A"/>
+          <w:sz w:val="26"/>
+          <w:szCs w:val="26"/>
+          <w:u w:color="1A1A1A"/>
+          <w:lang w:val="en-US"/>
+        </w:rPr>
+        <w:t xml:space="preserve"> </w:t>
+      </w:r>
+      <w:proofErr w:type="spellStart"/>
+      <w:r>
+        <w:rPr>
+          <w:rFonts w:ascii="Helvetica" w:hAnsi="Helvetica" w:cs="Helvetica"/>
+          <w:color w:val="1A1A1A"/>
+          <w:sz w:val="26"/>
+          <w:szCs w:val="26"/>
+          <w:u w:color="1A1A1A"/>
+          <w:lang w:val="en-US"/>
+        </w:rPr>
+        <w:t>PHK_bulan</w:t>
+      </w:r>
+      <w:proofErr w:type="spellEnd"/>
+      <w:r>
+        <w:rPr>
+          <w:rFonts w:ascii="Helvetica" w:hAnsi="Helvetica" w:cs="Helvetica"/>
+          <w:color w:val="1A1A1A"/>
+          <w:sz w:val="26"/>
+          <w:szCs w:val="26"/>
+          <w:u w:color="1A1A1A"/>
+          <w:lang w:val="en-US"/>
+        </w:rPr>
+        <w:t xml:space="preserve"> </w:t>
       </w:r>
       <w:proofErr w:type="spellStart"/>
       <w:r>
@@ -1048,16 +1254,6 @@
           <w:szCs w:val="26"/>
           <w:u w:color="1A1A1A"/>
         </w:rPr>
-        <w:t xml:space="preserve"> </w:t>
-      </w:r>
-      <w:r>
-        <w:rPr>
-          <w:rFonts w:ascii="Helvetica" w:hAnsi="Helvetica" w:cs="Helvetica"/>
-          <w:color w:val="1A1A1A"/>
-          <w:sz w:val="26"/>
-          <w:szCs w:val="26"/>
-          <w:u w:color="1A1A1A"/>
-        </w:rPr>
         <w:t xml:space="preserve">tahun </w:t>
       </w:r>
       <w:r>
@@ -1068,7 +1264,38 @@
           <w:szCs w:val="26"/>
           <w:u w:color="1A1A1A"/>
         </w:rPr>
-        <w:t>${Tanggal PHK (tahun)}</w:t>
+        <w:t>${</w:t>
+      </w:r>
+      <w:r>
+        <w:rPr>
+          <w:rFonts w:ascii="Helvetica" w:hAnsi="Helvetica" w:cs="Helvetica"/>
+          <w:color w:val="1A1A1A"/>
+          <w:sz w:val="26"/>
+          <w:szCs w:val="26"/>
+          <w:u w:color="1A1A1A"/>
+          <w:lang w:val="en-US"/>
+        </w:rPr>
+        <w:t>number_</w:t>
+      </w:r>
+      <w:r>
+        <w:rPr>
+          <w:rFonts w:ascii="Helvetica" w:hAnsi="Helvetica" w:cs="Helvetica"/>
+          <w:color w:val="1A1A1A"/>
+          <w:sz w:val="26"/>
+          <w:szCs w:val="26"/>
+          <w:u w:color="1A1A1A"/>
+        </w:rPr>
+        <w:t>Tahun PHK_nulldesc</w:t>
+      </w:r>
+      <w:r>
+        <w:rPr>
+          <w:rFonts w:ascii="Helvetica" w:hAnsi="Helvetica" w:cs="Helvetica"/>
+          <w:color w:val="1A1A1A"/>
+          <w:sz w:val="26"/>
+          <w:szCs w:val="26"/>
+          <w:u w:color="1A1A1A"/>
+        </w:rPr>
+        <w:t>}</w:t>
       </w:r>
       <w:r>
         <w:rPr>
@@ -1098,7 +1325,28 @@
           <w:szCs w:val="26"/>
           <w:u w:color="1A1A1A"/>
         </w:rPr>
-        <w:t>${Nama perusahaan</w:t>
+        <w:t>${</w:t>
+      </w:r>
+      <w:r>
+        <w:rPr>
+          <w:rFonts w:ascii="Helvetica" w:hAnsi="Helvetica" w:cs="Helvetica"/>
+          <w:color w:val="1A1A1A"/>
+          <w:sz w:val="26"/>
+          <w:szCs w:val="26"/>
+          <w:u w:color="1A1A1A"/>
+          <w:lang w:val="en-US"/>
+        </w:rPr>
+        <w:t>text_</w:t>
+      </w:r>
+      <w:r>
+        <w:rPr>
+          <w:rFonts w:ascii="Helvetica" w:hAnsi="Helvetica" w:cs="Helvetica"/>
+          <w:color w:val="1A1A1A"/>
+          <w:sz w:val="26"/>
+          <w:szCs w:val="26"/>
+          <w:u w:color="1A1A1A"/>
+        </w:rPr>
+        <w:t>Nama perusahaan</w:t>
       </w:r>
       <w:r>
         <w:rPr>
@@ -1157,7 +1405,31 @@
           <w:u w:color="1A1A1A"/>
           <w:lang w:val="en-US"/>
         </w:rPr>
-        <w:t xml:space="preserve"> Anda </w:t>
+        <w:t xml:space="preserve"> </w:t>
+      </w:r>
+      <w:proofErr w:type="spellStart"/>
+      <w:r>
+        <w:rPr>
+          <w:rFonts w:ascii="Helvetica" w:hAnsi="Helvetica" w:cs="Helvetica"/>
+          <w:color w:val="1A1A1A"/>
+          <w:sz w:val="26"/>
+          <w:szCs w:val="26"/>
+          <w:u w:color="1A1A1A"/>
+          <w:lang w:val="en-US"/>
+        </w:rPr>
+        <w:t>Anda</w:t>
+      </w:r>
+      <w:proofErr w:type="spellEnd"/>
+      <w:r>
+        <w:rPr>
+          <w:rFonts w:ascii="Helvetica" w:hAnsi="Helvetica" w:cs="Helvetica"/>
+          <w:color w:val="1A1A1A"/>
+          <w:sz w:val="26"/>
+          <w:szCs w:val="26"/>
+          <w:u w:color="1A1A1A"/>
+          <w:lang w:val="en-US"/>
+        </w:rPr>
+        <w:t xml:space="preserve"> </w:t>
       </w:r>
       <w:proofErr w:type="spellStart"/>
       <w:r>
@@ -1219,6 +1491,17 @@
           <w:sz w:val="26"/>
           <w:szCs w:val="26"/>
           <w:u w:color="1A1A1A"/>
+          <w:lang w:val="en-US"/>
+        </w:rPr>
+        <w:t>text_</w:t>
+      </w:r>
+      <w:r>
+        <w:rPr>
+          <w:rFonts w:ascii="Helvetica" w:hAnsi="Helvetica" w:cs="Helvetica"/>
+          <w:color w:val="1A1A1A"/>
+          <w:sz w:val="26"/>
+          <w:szCs w:val="26"/>
+          <w:u w:color="1A1A1A"/>
         </w:rPr>
         <w:t>Nama</w:t>
       </w:r>
@@ -1241,30 +1524,19 @@
           <w:u w:color="1A1A1A"/>
           <w:lang w:val="en-US"/>
         </w:rPr>
-        <w:t>_</w:t>
-      </w:r>
-      <w:r>
-        <w:rPr>
-          <w:rFonts w:ascii="Helvetica" w:hAnsi="Helvetica" w:cs="Helvetica"/>
-          <w:color w:val="1A1A1A"/>
-          <w:sz w:val="26"/>
-          <w:szCs w:val="26"/>
-          <w:u w:color="1A1A1A"/>
-          <w:lang w:val="en-US"/>
-        </w:rPr>
-        <w:t>Nama k</w:t>
-      </w:r>
-      <w:proofErr w:type="spellStart"/>
-      <w:r>
-        <w:rPr>
-          <w:rFonts w:ascii="Helvetica" w:hAnsi="Helvetica" w:cs="Helvetica"/>
-          <w:color w:val="1A1A1A"/>
-          <w:sz w:val="26"/>
-          <w:szCs w:val="26"/>
-          <w:u w:color="1A1A1A"/>
-          <w:lang w:val="en-US"/>
-        </w:rPr>
-        <w:t>aryawan</w:t>
+        <w:t xml:space="preserve">_Nama </w:t>
+      </w:r>
+      <w:proofErr w:type="spellStart"/>
+      <w:r>
+        <w:rPr>
+          <w:rFonts w:ascii="Helvetica" w:hAnsi="Helvetica" w:cs="Helvetica"/>
+          <w:color w:val="1A1A1A"/>
+          <w:sz w:val="26"/>
+          <w:szCs w:val="26"/>
+          <w:u w:color="1A1A1A"/>
+          <w:lang w:val="en-US"/>
+        </w:rPr>
+        <w:t>karyawan</w:t>
       </w:r>
       <w:proofErr w:type="spellEnd"/>
       <w:r>
@@ -1300,7 +1572,31 @@
           <w:u w:color="1A1A1A"/>
           <w:lang w:val="en-US"/>
         </w:rPr>
-        <w:t xml:space="preserve"> Anda </w:t>
+        <w:t xml:space="preserve"> </w:t>
+      </w:r>
+      <w:proofErr w:type="spellStart"/>
+      <w:r>
+        <w:rPr>
+          <w:rFonts w:ascii="Helvetica" w:hAnsi="Helvetica" w:cs="Helvetica"/>
+          <w:color w:val="1A1A1A"/>
+          <w:sz w:val="26"/>
+          <w:szCs w:val="26"/>
+          <w:u w:color="1A1A1A"/>
+          <w:lang w:val="en-US"/>
+        </w:rPr>
+        <w:t>Anda</w:t>
+      </w:r>
+      <w:proofErr w:type="spellEnd"/>
+      <w:r>
+        <w:rPr>
+          <w:rFonts w:ascii="Helvetica" w:hAnsi="Helvetica" w:cs="Helvetica"/>
+          <w:color w:val="1A1A1A"/>
+          <w:sz w:val="26"/>
+          <w:szCs w:val="26"/>
+          <w:u w:color="1A1A1A"/>
+          <w:lang w:val="en-US"/>
+        </w:rPr>
+        <w:t xml:space="preserve"> </w:t>
       </w:r>
       <w:proofErr w:type="spellStart"/>
       <w:r>
@@ -1510,28 +1806,52 @@
         </w:rPr>
         <w:t>${</w:t>
       </w:r>
-      <w:r>
-        <w:rPr>
-          <w:rFonts w:ascii="Helvetica" w:hAnsi="Helvetica" w:cs="Helvetica"/>
-          <w:color w:val="1A1A1A"/>
-          <w:sz w:val="26"/>
-          <w:szCs w:val="26"/>
-          <w:u w:color="1A1A1A"/>
-          <w:lang w:val="en-US"/>
-        </w:rPr>
-        <w:t xml:space="preserve">Nama </w:t>
-      </w:r>
-      <w:proofErr w:type="spellStart"/>
-      <w:r>
-        <w:rPr>
-          <w:rFonts w:ascii="Helvetica" w:hAnsi="Helvetica" w:cs="Helvetica"/>
-          <w:color w:val="1A1A1A"/>
-          <w:sz w:val="26"/>
-          <w:szCs w:val="26"/>
-          <w:u w:color="1A1A1A"/>
-          <w:lang w:val="en-US"/>
-        </w:rPr>
-        <w:t>k</w:t>
+      <w:proofErr w:type="spellStart"/>
+      <w:r>
+        <w:rPr>
+          <w:rFonts w:ascii="Helvetica" w:hAnsi="Helvetica" w:cs="Helvetica"/>
+          <w:color w:val="1A1A1A"/>
+          <w:sz w:val="26"/>
+          <w:szCs w:val="26"/>
+          <w:u w:color="1A1A1A"/>
+          <w:lang w:val="en-US"/>
+        </w:rPr>
+        <w:t>text_</w:t>
+      </w:r>
+      <w:r>
+        <w:rPr>
+          <w:rFonts w:ascii="Helvetica" w:hAnsi="Helvetica" w:cs="Helvetica"/>
+          <w:color w:val="1A1A1A"/>
+          <w:sz w:val="26"/>
+          <w:szCs w:val="26"/>
+          <w:u w:color="1A1A1A"/>
+          <w:lang w:val="en-US"/>
+        </w:rPr>
+        <w:t>Nama</w:t>
+      </w:r>
+      <w:proofErr w:type="spellEnd"/>
+      <w:r>
+        <w:rPr>
+          <w:rFonts w:ascii="Helvetica" w:hAnsi="Helvetica" w:cs="Helvetica"/>
+          <w:color w:val="1A1A1A"/>
+          <w:sz w:val="26"/>
+          <w:szCs w:val="26"/>
+          <w:u w:color="1A1A1A"/>
+          <w:lang w:val="en-US"/>
+        </w:rPr>
+        <w:t xml:space="preserve"> </w:t>
+      </w:r>
+      <w:proofErr w:type="spellStart"/>
+      <w:r>
+        <w:rPr>
+          <w:rFonts w:ascii="Helvetica" w:hAnsi="Helvetica" w:cs="Helvetica"/>
+          <w:color w:val="1A1A1A"/>
+          <w:sz w:val="26"/>
+          <w:szCs w:val="26"/>
+          <w:u w:color="1A1A1A"/>
+          <w:lang w:val="en-US"/>
+        </w:rPr>
+        <w:t>K</w:t>
       </w:r>
       <w:r>
         <w:rPr>
@@ -1544,65 +1864,78 @@
         </w:rPr>
         <w:t>ota</w:t>
       </w:r>
-      <w:proofErr w:type="spellEnd"/>
-      <w:r>
-        <w:rPr>
-          <w:rFonts w:ascii="Helvetica" w:hAnsi="Helvetica" w:cs="Helvetica"/>
-          <w:color w:val="1A1A1A"/>
-          <w:sz w:val="26"/>
-          <w:szCs w:val="26"/>
-          <w:u w:color="1A1A1A"/>
-          <w:lang w:val="en-US"/>
-        </w:rPr>
-        <w:t>}, ${</w:t>
-      </w:r>
-      <w:proofErr w:type="spellStart"/>
-      <w:r>
-        <w:rPr>
-          <w:rFonts w:ascii="Helvetica" w:hAnsi="Helvetica" w:cs="Helvetica"/>
-          <w:color w:val="1A1A1A"/>
-          <w:sz w:val="26"/>
-          <w:szCs w:val="26"/>
-          <w:u w:color="1A1A1A"/>
-          <w:lang w:val="en-US"/>
-        </w:rPr>
-        <w:t>Tanggal</w:t>
-      </w:r>
-      <w:proofErr w:type="spellEnd"/>
-      <w:r>
-        <w:rPr>
-          <w:rFonts w:ascii="Helvetica" w:hAnsi="Helvetica" w:cs="Helvetica"/>
-          <w:color w:val="1A1A1A"/>
-          <w:sz w:val="26"/>
-          <w:szCs w:val="26"/>
-          <w:u w:color="1A1A1A"/>
-          <w:lang w:val="en-US"/>
-        </w:rPr>
-        <w:t xml:space="preserve"> PHK (</w:t>
-      </w:r>
-      <w:proofErr w:type="spellStart"/>
-      <w:r>
-        <w:rPr>
-          <w:rFonts w:ascii="Helvetica" w:hAnsi="Helvetica" w:cs="Helvetica"/>
-          <w:color w:val="1A1A1A"/>
-          <w:sz w:val="26"/>
-          <w:szCs w:val="26"/>
-          <w:u w:color="1A1A1A"/>
-          <w:lang w:val="en-US"/>
-        </w:rPr>
-        <w:t>hari</w:t>
-      </w:r>
-      <w:proofErr w:type="spellEnd"/>
-      <w:r>
-        <w:rPr>
-          <w:rFonts w:ascii="Helvetica" w:hAnsi="Helvetica" w:cs="Helvetica"/>
-          <w:color w:val="1A1A1A"/>
-          <w:sz w:val="26"/>
-          <w:szCs w:val="26"/>
-          <w:u w:color="1A1A1A"/>
-          <w:lang w:val="en-US"/>
-        </w:rPr>
-        <w:t xml:space="preserve">)} </w:t>
+      <w:r>
+        <w:rPr>
+          <w:rFonts w:ascii="Helvetica" w:hAnsi="Helvetica" w:cs="Helvetica"/>
+          <w:color w:val="1A1A1A"/>
+          <w:sz w:val="26"/>
+          <w:szCs w:val="26"/>
+          <w:u w:color="1A1A1A"/>
+          <w:lang w:val="en-US"/>
+        </w:rPr>
+        <w:t>_Kota</w:t>
+      </w:r>
+      <w:proofErr w:type="spellEnd"/>
+      <w:r>
+        <w:rPr>
+          <w:rFonts w:ascii="Helvetica" w:hAnsi="Helvetica" w:cs="Helvetica"/>
+          <w:color w:val="1A1A1A"/>
+          <w:sz w:val="26"/>
+          <w:szCs w:val="26"/>
+          <w:u w:color="1A1A1A"/>
+          <w:lang w:val="en-US"/>
+        </w:rPr>
+        <w:t xml:space="preserve"> </w:t>
+      </w:r>
+      <w:proofErr w:type="spellStart"/>
+      <w:r>
+        <w:rPr>
+          <w:rFonts w:ascii="Helvetica" w:hAnsi="Helvetica" w:cs="Helvetica"/>
+          <w:color w:val="1A1A1A"/>
+          <w:sz w:val="26"/>
+          <w:szCs w:val="26"/>
+          <w:u w:color="1A1A1A"/>
+          <w:lang w:val="en-US"/>
+        </w:rPr>
+        <w:t>penulisan</w:t>
+      </w:r>
+      <w:proofErr w:type="spellEnd"/>
+      <w:r>
+        <w:rPr>
+          <w:rFonts w:ascii="Helvetica" w:hAnsi="Helvetica" w:cs="Helvetica"/>
+          <w:color w:val="1A1A1A"/>
+          <w:sz w:val="26"/>
+          <w:szCs w:val="26"/>
+          <w:u w:color="1A1A1A"/>
+          <w:lang w:val="en-US"/>
+        </w:rPr>
+        <w:t xml:space="preserve"> </w:t>
+      </w:r>
+      <w:proofErr w:type="spellStart"/>
+      <w:r>
+        <w:rPr>
+          <w:rFonts w:ascii="Helvetica" w:hAnsi="Helvetica" w:cs="Helvetica"/>
+          <w:color w:val="1A1A1A"/>
+          <w:sz w:val="26"/>
+          <w:szCs w:val="26"/>
+          <w:u w:color="1A1A1A"/>
+          <w:lang w:val="en-US"/>
+        </w:rPr>
+        <w:t>surat</w:t>
+      </w:r>
+      <w:bookmarkStart w:id="0" w:name="_GoBack"/>
+      <w:bookmarkEnd w:id="0"/>
+      <w:proofErr w:type="spellEnd"/>
+      <w:r>
+        <w:rPr>
+          <w:rFonts w:ascii="Helvetica" w:hAnsi="Helvetica" w:cs="Helvetica"/>
+          <w:color w:val="1A1A1A"/>
+          <w:sz w:val="26"/>
+          <w:szCs w:val="26"/>
+          <w:u w:color="1A1A1A"/>
+          <w:lang w:val="en-US"/>
+        </w:rPr>
+        <w:t xml:space="preserve">}, </w:t>
       </w:r>
       <w:r>
         <w:rPr>
@@ -1614,64 +1947,104 @@
         </w:rPr>
         <w:t>${</w:t>
       </w:r>
-      <w:proofErr w:type="spellStart"/>
-      <w:r>
-        <w:rPr>
-          <w:rFonts w:ascii="Helvetica" w:hAnsi="Helvetica" w:cs="Helvetica"/>
-          <w:color w:val="1A1A1A"/>
-          <w:sz w:val="26"/>
-          <w:szCs w:val="26"/>
-          <w:u w:color="1A1A1A"/>
-          <w:lang w:val="en-US"/>
-        </w:rPr>
-        <w:t>Tanggal</w:t>
-      </w:r>
-      <w:proofErr w:type="spellEnd"/>
-      <w:r>
-        <w:rPr>
-          <w:rFonts w:ascii="Helvetica" w:hAnsi="Helvetica" w:cs="Helvetica"/>
-          <w:color w:val="1A1A1A"/>
-          <w:sz w:val="26"/>
-          <w:szCs w:val="26"/>
-          <w:u w:color="1A1A1A"/>
-          <w:lang w:val="en-US"/>
-        </w:rPr>
-        <w:t xml:space="preserve"> PHK </w:t>
-      </w:r>
-      <w:r>
-        <w:rPr>
-          <w:rFonts w:ascii="Helvetica" w:hAnsi="Helvetica" w:cs="Helvetica"/>
-          <w:color w:val="1A1A1A"/>
-          <w:sz w:val="26"/>
-          <w:szCs w:val="26"/>
-          <w:u w:color="1A1A1A"/>
-          <w:lang w:val="en-US"/>
-        </w:rPr>
-        <w:t>(</w:t>
-      </w:r>
-      <w:proofErr w:type="spellStart"/>
-      <w:r>
-        <w:rPr>
-          <w:rFonts w:ascii="Helvetica" w:hAnsi="Helvetica" w:cs="Helvetica"/>
-          <w:color w:val="1A1A1A"/>
-          <w:sz w:val="26"/>
-          <w:szCs w:val="26"/>
-          <w:u w:color="1A1A1A"/>
-          <w:lang w:val="en-US"/>
-        </w:rPr>
-        <w:t>bulan</w:t>
-      </w:r>
-      <w:proofErr w:type="spellEnd"/>
-      <w:r>
-        <w:rPr>
-          <w:rFonts w:ascii="Helvetica" w:hAnsi="Helvetica" w:cs="Helvetica"/>
-          <w:color w:val="1A1A1A"/>
-          <w:sz w:val="26"/>
-          <w:szCs w:val="26"/>
-          <w:u w:color="1A1A1A"/>
-          <w:lang w:val="en-US"/>
-        </w:rPr>
-        <w:t xml:space="preserve">) </w:t>
+      <w:r>
+        <w:rPr>
+          <w:rFonts w:ascii="Helvetica" w:hAnsi="Helvetica" w:cs="Helvetica"/>
+          <w:color w:val="1A1A1A"/>
+          <w:sz w:val="26"/>
+          <w:szCs w:val="26"/>
+          <w:u w:color="1A1A1A"/>
+          <w:lang w:val="en-US"/>
+        </w:rPr>
+        <w:t>number_</w:t>
+      </w:r>
+      <w:r>
+        <w:rPr>
+          <w:rFonts w:ascii="Helvetica" w:hAnsi="Helvetica" w:cs="Helvetica"/>
+          <w:color w:val="1A1A1A"/>
+          <w:sz w:val="26"/>
+          <w:szCs w:val="26"/>
+          <w:u w:color="1A1A1A"/>
+        </w:rPr>
+        <w:t>Tanggal PHK_tanggal (hari) dalam angka</w:t>
+      </w:r>
+      <w:r>
+        <w:rPr>
+          <w:rFonts w:ascii="Helvetica" w:hAnsi="Helvetica" w:cs="Helvetica"/>
+          <w:color w:val="1A1A1A"/>
+          <w:sz w:val="26"/>
+          <w:szCs w:val="26"/>
+          <w:u w:color="1A1A1A"/>
+        </w:rPr>
+        <w:t>}</w:t>
+      </w:r>
+      <w:r>
+        <w:rPr>
+          <w:rFonts w:ascii="Helvetica" w:hAnsi="Helvetica" w:cs="Helvetica"/>
+          <w:color w:val="1A1A1A"/>
+          <w:sz w:val="26"/>
+          <w:szCs w:val="26"/>
+          <w:u w:color="1A1A1A"/>
+        </w:rPr>
+        <w:t xml:space="preserve"> </w:t>
+      </w:r>
+      <w:r>
+        <w:rPr>
+          <w:rFonts w:ascii="Helvetica" w:hAnsi="Helvetica" w:cs="Helvetica"/>
+          <w:color w:val="1A1A1A"/>
+          <w:sz w:val="26"/>
+          <w:szCs w:val="26"/>
+          <w:u w:color="1A1A1A"/>
+        </w:rPr>
+        <w:t>${</w:t>
+      </w:r>
+      <w:proofErr w:type="spellStart"/>
+      <w:r>
+        <w:rPr>
+          <w:rFonts w:ascii="Helvetica" w:hAnsi="Helvetica" w:cs="Helvetica"/>
+          <w:color w:val="1A1A1A"/>
+          <w:sz w:val="26"/>
+          <w:szCs w:val="26"/>
+          <w:u w:color="1A1A1A"/>
+          <w:lang w:val="en-US"/>
+        </w:rPr>
+        <w:t>text_Bulan</w:t>
+      </w:r>
+      <w:proofErr w:type="spellEnd"/>
+      <w:r>
+        <w:rPr>
+          <w:rFonts w:ascii="Helvetica" w:hAnsi="Helvetica" w:cs="Helvetica"/>
+          <w:color w:val="1A1A1A"/>
+          <w:sz w:val="26"/>
+          <w:szCs w:val="26"/>
+          <w:u w:color="1A1A1A"/>
+          <w:lang w:val="en-US"/>
+        </w:rPr>
+        <w:t xml:space="preserve"> </w:t>
+      </w:r>
+      <w:proofErr w:type="spellStart"/>
+      <w:r>
+        <w:rPr>
+          <w:rFonts w:ascii="Helvetica" w:hAnsi="Helvetica" w:cs="Helvetica"/>
+          <w:color w:val="1A1A1A"/>
+          <w:sz w:val="26"/>
+          <w:szCs w:val="26"/>
+          <w:u w:color="1A1A1A"/>
+          <w:lang w:val="en-US"/>
+        </w:rPr>
+        <w:t>PHK_bulan</w:t>
+      </w:r>
+      <w:proofErr w:type="spellEnd"/>
+      <w:r>
+        <w:rPr>
+          <w:rFonts w:ascii="Helvetica" w:hAnsi="Helvetica" w:cs="Helvetica"/>
+          <w:color w:val="1A1A1A"/>
+          <w:sz w:val="26"/>
+          <w:szCs w:val="26"/>
+          <w:u w:color="1A1A1A"/>
+          <w:lang w:val="en-US"/>
+        </w:rPr>
+        <w:t xml:space="preserve"> </w:t>
       </w:r>
       <w:proofErr w:type="spellStart"/>
       <w:r>
@@ -1800,43 +2173,43 @@
           <w:u w:color="1A1A1A"/>
           <w:lang w:val="en-US"/>
         </w:rPr>
-        <w:t>Tanggal</w:t>
-      </w:r>
-      <w:proofErr w:type="spellEnd"/>
-      <w:r>
-        <w:rPr>
-          <w:rFonts w:ascii="Helvetica" w:hAnsi="Helvetica" w:cs="Helvetica"/>
-          <w:color w:val="1A1A1A"/>
-          <w:sz w:val="26"/>
-          <w:szCs w:val="26"/>
-          <w:u w:color="1A1A1A"/>
-          <w:lang w:val="en-US"/>
-        </w:rPr>
-        <w:t xml:space="preserve"> PHK (</w:t>
-      </w:r>
-      <w:proofErr w:type="spellStart"/>
-      <w:r>
-        <w:rPr>
-          <w:rFonts w:ascii="Helvetica" w:hAnsi="Helvetica" w:cs="Helvetica"/>
-          <w:color w:val="1A1A1A"/>
-          <w:sz w:val="26"/>
-          <w:szCs w:val="26"/>
-          <w:u w:color="1A1A1A"/>
-          <w:lang w:val="en-US"/>
-        </w:rPr>
-        <w:t>tahun</w:t>
-      </w:r>
-      <w:proofErr w:type="spellEnd"/>
-      <w:r>
-        <w:rPr>
-          <w:rFonts w:ascii="Helvetica" w:hAnsi="Helvetica" w:cs="Helvetica"/>
-          <w:color w:val="1A1A1A"/>
-          <w:sz w:val="26"/>
-          <w:szCs w:val="26"/>
-          <w:u w:color="1A1A1A"/>
-          <w:lang w:val="en-US"/>
-        </w:rPr>
-        <w:t>)}</w:t>
+        <w:t>number_Tahun</w:t>
+      </w:r>
+      <w:proofErr w:type="spellEnd"/>
+      <w:r>
+        <w:rPr>
+          <w:rFonts w:ascii="Helvetica" w:hAnsi="Helvetica" w:cs="Helvetica"/>
+          <w:color w:val="1A1A1A"/>
+          <w:sz w:val="26"/>
+          <w:szCs w:val="26"/>
+          <w:u w:color="1A1A1A"/>
+          <w:lang w:val="en-US"/>
+        </w:rPr>
+        <w:t xml:space="preserve"> </w:t>
+      </w:r>
+      <w:proofErr w:type="spellStart"/>
+      <w:r>
+        <w:rPr>
+          <w:rFonts w:ascii="Helvetica" w:hAnsi="Helvetica" w:cs="Helvetica"/>
+          <w:color w:val="1A1A1A"/>
+          <w:sz w:val="26"/>
+          <w:szCs w:val="26"/>
+          <w:u w:color="1A1A1A"/>
+          <w:lang w:val="en-US"/>
+        </w:rPr>
+        <w:t>PHK_nulldesc</w:t>
+      </w:r>
+      <w:proofErr w:type="spellEnd"/>
+      <w:r>
+        <w:rPr>
+          <w:rFonts w:ascii="Helvetica" w:hAnsi="Helvetica" w:cs="Helvetica"/>
+          <w:color w:val="1A1A1A"/>
+          <w:sz w:val="26"/>
+          <w:szCs w:val="26"/>
+          <w:u w:color="1A1A1A"/>
+          <w:lang w:val="en-US"/>
+        </w:rPr>
+        <w:t>}</w:t>
       </w:r>
     </w:p>
     <w:p>
@@ -1904,7 +2277,42 @@
           <w:u w:color="1A1A1A"/>
           <w:lang w:val="en-US"/>
         </w:rPr>
-        <w:t xml:space="preserve">${Nama </w:t>
+        <w:t>${</w:t>
+      </w:r>
+      <w:proofErr w:type="spellStart"/>
+      <w:r>
+        <w:rPr>
+          <w:rFonts w:ascii="Helvetica" w:hAnsi="Helvetica" w:cs="Helvetica"/>
+          <w:color w:val="1A1A1A"/>
+          <w:sz w:val="26"/>
+          <w:szCs w:val="26"/>
+          <w:u w:color="1A1A1A"/>
+          <w:lang w:val="en-US"/>
+        </w:rPr>
+        <w:t>text_</w:t>
+      </w:r>
+      <w:r>
+        <w:rPr>
+          <w:rFonts w:ascii="Helvetica" w:hAnsi="Helvetica" w:cs="Helvetica"/>
+          <w:color w:val="1A1A1A"/>
+          <w:sz w:val="26"/>
+          <w:szCs w:val="26"/>
+          <w:u w:color="1A1A1A"/>
+          <w:lang w:val="en-US"/>
+        </w:rPr>
+        <w:t>Nama</w:t>
+      </w:r>
+      <w:proofErr w:type="spellEnd"/>
+      <w:r>
+        <w:rPr>
+          <w:rFonts w:ascii="Helvetica" w:hAnsi="Helvetica" w:cs="Helvetica"/>
+          <w:color w:val="1A1A1A"/>
+          <w:sz w:val="26"/>
+          <w:szCs w:val="26"/>
+          <w:u w:color="1A1A1A"/>
+          <w:lang w:val="en-US"/>
+        </w:rPr>
+        <w:t xml:space="preserve"> </w:t>
       </w:r>
       <w:proofErr w:type="spellStart"/>
       <w:r>
@@ -1987,7 +2395,31 @@
           <w:u w:color="1A1A1A"/>
           <w:lang w:val="en-US"/>
         </w:rPr>
-        <w:t xml:space="preserve"> Anda </w:t>
+        <w:t xml:space="preserve"> </w:t>
+      </w:r>
+      <w:proofErr w:type="spellStart"/>
+      <w:r>
+        <w:rPr>
+          <w:rFonts w:ascii="Helvetica" w:hAnsi="Helvetica" w:cs="Helvetica"/>
+          <w:color w:val="1A1A1A"/>
+          <w:sz w:val="26"/>
+          <w:szCs w:val="26"/>
+          <w:u w:color="1A1A1A"/>
+          <w:lang w:val="en-US"/>
+        </w:rPr>
+        <w:t>Anda</w:t>
+      </w:r>
+      <w:proofErr w:type="spellEnd"/>
+      <w:r>
+        <w:rPr>
+          <w:rFonts w:ascii="Helvetica" w:hAnsi="Helvetica" w:cs="Helvetica"/>
+          <w:color w:val="1A1A1A"/>
+          <w:sz w:val="26"/>
+          <w:szCs w:val="26"/>
+          <w:u w:color="1A1A1A"/>
+          <w:lang w:val="en-US"/>
+        </w:rPr>
+        <w:t xml:space="preserve"> </w:t>
       </w:r>
       <w:proofErr w:type="spellStart"/>
       <w:r>
@@ -2092,7 +2524,42 @@
           <w:u w:color="1A1A1A"/>
           <w:lang w:val="en-US"/>
         </w:rPr>
-        <w:t xml:space="preserve">${Nama </w:t>
+        <w:t>${</w:t>
+      </w:r>
+      <w:proofErr w:type="spellStart"/>
+      <w:r>
+        <w:rPr>
+          <w:rFonts w:ascii="Helvetica" w:hAnsi="Helvetica" w:cs="Helvetica"/>
+          <w:color w:val="1A1A1A"/>
+          <w:sz w:val="26"/>
+          <w:szCs w:val="26"/>
+          <w:u w:color="1A1A1A"/>
+          <w:lang w:val="en-US"/>
+        </w:rPr>
+        <w:t>text_</w:t>
+      </w:r>
+      <w:r>
+        <w:rPr>
+          <w:rFonts w:ascii="Helvetica" w:hAnsi="Helvetica" w:cs="Helvetica"/>
+          <w:color w:val="1A1A1A"/>
+          <w:sz w:val="26"/>
+          <w:szCs w:val="26"/>
+          <w:u w:color="1A1A1A"/>
+          <w:lang w:val="en-US"/>
+        </w:rPr>
+        <w:t>Nama</w:t>
+      </w:r>
+      <w:proofErr w:type="spellEnd"/>
+      <w:r>
+        <w:rPr>
+          <w:rFonts w:ascii="Helvetica" w:hAnsi="Helvetica" w:cs="Helvetica"/>
+          <w:color w:val="1A1A1A"/>
+          <w:sz w:val="26"/>
+          <w:szCs w:val="26"/>
+          <w:u w:color="1A1A1A"/>
+          <w:lang w:val="en-US"/>
+        </w:rPr>
+        <w:t xml:space="preserve"> </w:t>
       </w:r>
       <w:proofErr w:type="spellStart"/>
       <w:r>
@@ -2140,8 +2607,6 @@
         </w:rPr>
         <w:t xml:space="preserve"> manager di </w:t>
       </w:r>
-      <w:bookmarkStart w:id="0" w:name="_GoBack"/>
-      <w:bookmarkEnd w:id="0"/>
       <w:proofErr w:type="spellStart"/>
       <w:r>
         <w:rPr>
@@ -2164,7 +2629,31 @@
           <w:u w:color="1A1A1A"/>
           <w:lang w:val="en-US"/>
         </w:rPr>
-        <w:t xml:space="preserve"> Anda </w:t>
+        <w:t xml:space="preserve"> </w:t>
+      </w:r>
+      <w:proofErr w:type="spellStart"/>
+      <w:r>
+        <w:rPr>
+          <w:rFonts w:ascii="Helvetica" w:hAnsi="Helvetica" w:cs="Helvetica"/>
+          <w:color w:val="1A1A1A"/>
+          <w:sz w:val="26"/>
+          <w:szCs w:val="26"/>
+          <w:u w:color="1A1A1A"/>
+          <w:lang w:val="en-US"/>
+        </w:rPr>
+        <w:t>Anda</w:t>
+      </w:r>
+      <w:proofErr w:type="spellEnd"/>
+      <w:r>
+        <w:rPr>
+          <w:rFonts w:ascii="Helvetica" w:hAnsi="Helvetica" w:cs="Helvetica"/>
+          <w:color w:val="1A1A1A"/>
+          <w:sz w:val="26"/>
+          <w:szCs w:val="26"/>
+          <w:u w:color="1A1A1A"/>
+          <w:lang w:val="en-US"/>
+        </w:rPr>
+        <w:t xml:space="preserve"> </w:t>
       </w:r>
       <w:proofErr w:type="spellStart"/>
       <w:r>
@@ -2190,18 +2679,6 @@
         </w:rPr>
         <w:t>}</w:t>
       </w:r>
-    </w:p>
-    <w:p>
-      <w:pPr>
-        <w:jc w:val="both"/>
-        <w:rPr>
-          <w:rFonts w:ascii="Helvetica" w:hAnsi="Helvetica" w:cs="Helvetica"/>
-          <w:color w:val="1A1A1A"/>
-          <w:sz w:val="26"/>
-          <w:szCs w:val="26"/>
-          <w:u w:color="1A1A1A"/>
-        </w:rPr>
-      </w:pPr>
     </w:p>
     <w:p>
       <w:pPr>
@@ -2244,7 +2721,7 @@
 </file>
 
 <file path=word/styles.xml><?xml version="1.0" encoding="utf-8"?>
-<w:styles xmlns:mc="http://schemas.openxmlformats.org/markup-compatibility/2006" xmlns:r="http://schemas.openxmlformats.org/officeDocument/2006/relationships" xmlns:w="http://schemas.openxmlformats.org/wordprocessingml/2006/main" xmlns:w14="http://schemas.microsoft.com/office/word/2010/wordml" xmlns:w15="http://schemas.microsoft.com/office/word/2012/wordml" xmlns:w16cid="http://schemas.microsoft.com/office/word/2016/wordml/cid" xmlns:w16se="http://schemas.microsoft.com/office/word/2015/wordml/symex" mc:Ignorable="w14 w15 w16se w16cid">
+<w:styles xmlns:mc="http://schemas.openxmlformats.org/markup-compatibility/2006" xmlns:r="http://schemas.openxmlformats.org/officeDocument/2006/relationships" xmlns:w="http://schemas.openxmlformats.org/wordprocessingml/2006/main" xmlns:w14="http://schemas.microsoft.com/office/word/2010/wordml" xmlns:w15="http://schemas.microsoft.com/office/word/2012/wordml" xmlns:w16se="http://schemas.microsoft.com/office/word/2015/wordml/symex" mc:Ignorable="w14 w15 w16se">
   <w:docDefaults>
     <w:rPrDefault>
       <w:rPr>
@@ -2256,7 +2733,7 @@
     </w:rPrDefault>
     <w:pPrDefault/>
   </w:docDefaults>
-  <w:latentStyles w:defLockedState="0" w:defUIPriority="99" w:defSemiHidden="0" w:defUnhideWhenUsed="0" w:defQFormat="0" w:count="376">
+  <w:latentStyles w:defLockedState="0" w:defUIPriority="99" w:defSemiHidden="0" w:defUnhideWhenUsed="0" w:defQFormat="0" w:count="371">
     <w:lsdException w:name="Normal" w:uiPriority="0" w:qFormat="1"/>
     <w:lsdException w:name="heading 1" w:uiPriority="9" w:qFormat="1"/>
     <w:lsdException w:name="heading 2" w:semiHidden="1" w:uiPriority="9" w:unhideWhenUsed="1" w:qFormat="1"/>
@@ -2362,6 +2839,7 @@
     <w:lsdException w:name="HTML Sample" w:semiHidden="1" w:unhideWhenUsed="1"/>
     <w:lsdException w:name="HTML Typewriter" w:semiHidden="1" w:unhideWhenUsed="1"/>
     <w:lsdException w:name="HTML Variable" w:semiHidden="1" w:unhideWhenUsed="1"/>
+    <w:lsdException w:name="Normal Table" w:semiHidden="1" w:unhideWhenUsed="1"/>
     <w:lsdException w:name="annotation subject" w:semiHidden="1" w:unhideWhenUsed="1"/>
     <w:lsdException w:name="No List" w:semiHidden="1" w:unhideWhenUsed="1"/>
     <w:lsdException w:name="Outline List 1" w:semiHidden="1" w:unhideWhenUsed="1"/>
@@ -2404,8 +2882,11 @@
     <w:lsdException w:name="Table Contemporary" w:semiHidden="1" w:unhideWhenUsed="1"/>
     <w:lsdException w:name="Table Elegant" w:semiHidden="1" w:unhideWhenUsed="1"/>
     <w:lsdException w:name="Table Professional" w:semiHidden="1" w:unhideWhenUsed="1"/>
+    <w:lsdException w:name="Table Subtle 1" w:semiHidden="1" w:unhideWhenUsed="1"/>
     <w:lsdException w:name="Table Subtle 2" w:semiHidden="1" w:unhideWhenUsed="1"/>
     <w:lsdException w:name="Table Web 1" w:semiHidden="1" w:unhideWhenUsed="1"/>
+    <w:lsdException w:name="Table Web 2" w:semiHidden="1" w:unhideWhenUsed="1"/>
+    <w:lsdException w:name="Table Web 3" w:semiHidden="1" w:unhideWhenUsed="1"/>
     <w:lsdException w:name="Balloon Text" w:semiHidden="1" w:unhideWhenUsed="1"/>
     <w:lsdException w:name="Table Grid" w:uiPriority="39"/>
     <w:lsdException w:name="Table Theme" w:semiHidden="1" w:unhideWhenUsed="1"/>
@@ -2624,11 +3105,6 @@
     <w:lsdException w:name="List Table 5 Dark Accent 6" w:uiPriority="50"/>
     <w:lsdException w:name="List Table 6 Colorful Accent 6" w:uiPriority="51"/>
     <w:lsdException w:name="List Table 7 Colorful Accent 6" w:uiPriority="52"/>
-    <w:lsdException w:name="Mention" w:semiHidden="1" w:unhideWhenUsed="1"/>
-    <w:lsdException w:name="Smart Hyperlink" w:semiHidden="1" w:unhideWhenUsed="1"/>
-    <w:lsdException w:name="Hashtag" w:semiHidden="1" w:unhideWhenUsed="1"/>
-    <w:lsdException w:name="Unresolved Mention" w:semiHidden="1" w:unhideWhenUsed="1"/>
-    <w:lsdException w:name="Smart Link" w:semiHidden="1" w:unhideWhenUsed="1"/>
   </w:latentStyles>
   <w:style w:type="paragraph" w:default="1" w:styleId="Normal">
     <w:name w:val="Normal"/>

</xml_diff>